<commit_message>
Suites 1 and 4, misc updates
Suites 1 and 4, updated test specificaiton and several other documents
</commit_message>
<xml_diff>
--- a/beta_test_docs/report_forms/suite1_core_slice_prod_testReportForm.docx
+++ b/beta_test_docs/report_forms/suite1_core_slice_prod_testReportForm.docx
@@ -5143,7 +5143,7 @@
                 <w:sz w:val="20"/>
                 <w:szCs w:val="20"/>
               </w:rPr>
-              <w:t>0326_03</w:t>
+              <w:t>0327_01</w:t>
             </w:r>
           </w:p>
         </w:tc>
@@ -5236,7 +5236,7 @@
                 <w:sz w:val="20"/>
                 <w:szCs w:val="20"/>
               </w:rPr>
-              <w:t>0327_01</w:t>
+              <w:t>0328_01</w:t>
             </w:r>
           </w:p>
         </w:tc>
@@ -5329,7 +5329,7 @@
                 <w:sz w:val="20"/>
                 <w:szCs w:val="20"/>
               </w:rPr>
-              <w:t>0328_01</w:t>
+              <w:t>0329_01</w:t>
             </w:r>
           </w:p>
         </w:tc>
@@ -5422,7 +5422,7 @@
                 <w:sz w:val="20"/>
                 <w:szCs w:val="20"/>
               </w:rPr>
-              <w:t>0329_01</w:t>
+              <w:t>0330_01</w:t>
             </w:r>
           </w:p>
         </w:tc>
@@ -5515,7 +5515,7 @@
                 <w:sz w:val="20"/>
                 <w:szCs w:val="20"/>
               </w:rPr>
-              <w:t>0330_01</w:t>
+              <w:t>0331_01</w:t>
             </w:r>
           </w:p>
         </w:tc>
@@ -5608,7 +5608,7 @@
                 <w:sz w:val="20"/>
                 <w:szCs w:val="20"/>
               </w:rPr>
-              <w:t>0331_01</w:t>
+              <w:t>0333_01</w:t>
             </w:r>
           </w:p>
         </w:tc>
@@ -5701,7 +5701,7 @@
                 <w:sz w:val="20"/>
                 <w:szCs w:val="20"/>
               </w:rPr>
-              <w:t>0333_01</w:t>
+              <w:t>0333_02</w:t>
             </w:r>
           </w:p>
         </w:tc>
@@ -5780,6 +5780,8 @@
                 <w:szCs w:val="20"/>
               </w:rPr>
             </w:pPr>
+            <w:bookmarkStart w:id="0" w:name="_GoBack"/>
+            <w:bookmarkEnd w:id="0"/>
             <w:r>
               <w:rPr>
                 <w:rFonts w:ascii="Verdana" w:hAnsi="Verdana" w:cstheme="minorHAnsi"/>
@@ -5794,7 +5796,7 @@
                 <w:sz w:val="20"/>
                 <w:szCs w:val="20"/>
               </w:rPr>
-              <w:t>0333_02</w:t>
+              <w:t>0334_01</w:t>
             </w:r>
           </w:p>
         </w:tc>
@@ -5887,7 +5889,7 @@
                 <w:sz w:val="20"/>
                 <w:szCs w:val="20"/>
               </w:rPr>
-              <w:t>0333_03</w:t>
+              <w:t>0334_02</w:t>
             </w:r>
           </w:p>
         </w:tc>
@@ -5980,7 +5982,7 @@
                 <w:sz w:val="20"/>
                 <w:szCs w:val="20"/>
               </w:rPr>
-              <w:t>0334_01</w:t>
+              <w:t>0335_01</w:t>
             </w:r>
           </w:p>
         </w:tc>
@@ -6073,7 +6075,7 @@
                 <w:sz w:val="20"/>
                 <w:szCs w:val="20"/>
               </w:rPr>
-              <w:t>0334_02</w:t>
+              <w:t>0335_02</w:t>
             </w:r>
           </w:p>
         </w:tc>
@@ -6166,7 +6168,7 @@
                 <w:sz w:val="20"/>
                 <w:szCs w:val="20"/>
               </w:rPr>
-              <w:t>0335_01</w:t>
+              <w:t>0335_03</w:t>
             </w:r>
           </w:p>
         </w:tc>
@@ -6259,7 +6261,7 @@
                 <w:sz w:val="20"/>
                 <w:szCs w:val="20"/>
               </w:rPr>
-              <w:t>0335_02</w:t>
+              <w:t>0335_04</w:t>
             </w:r>
           </w:p>
         </w:tc>
@@ -6352,7 +6354,7 @@
                 <w:sz w:val="20"/>
                 <w:szCs w:val="20"/>
               </w:rPr>
-              <w:t>0335_03</w:t>
+              <w:t>0336_01</w:t>
             </w:r>
           </w:p>
         </w:tc>
@@ -6445,7 +6447,7 @@
                 <w:sz w:val="20"/>
                 <w:szCs w:val="20"/>
               </w:rPr>
-              <w:t>0335_04</w:t>
+              <w:t>0336_02</w:t>
             </w:r>
           </w:p>
         </w:tc>
@@ -6538,7 +6540,7 @@
                 <w:sz w:val="20"/>
                 <w:szCs w:val="20"/>
               </w:rPr>
-              <w:t>0336_01</w:t>
+              <w:t>0337_01</w:t>
             </w:r>
           </w:p>
         </w:tc>
@@ -6632,7 +6634,7 @@
                 <w:sz w:val="20"/>
                 <w:szCs w:val="20"/>
               </w:rPr>
-              <w:t>0336_02</w:t>
+              <w:t>0337_02</w:t>
             </w:r>
           </w:p>
         </w:tc>
@@ -6725,7 +6727,7 @@
                 <w:sz w:val="20"/>
                 <w:szCs w:val="20"/>
               </w:rPr>
-              <w:t>0337_01</w:t>
+              <w:t>0337_03</w:t>
             </w:r>
           </w:p>
         </w:tc>
@@ -6818,7 +6820,7 @@
                 <w:sz w:val="20"/>
                 <w:szCs w:val="20"/>
               </w:rPr>
-              <w:t>0337_02</w:t>
+              <w:t>0337_04</w:t>
             </w:r>
           </w:p>
         </w:tc>
@@ -6911,7 +6913,7 @@
                 <w:sz w:val="20"/>
                 <w:szCs w:val="20"/>
               </w:rPr>
-              <w:t>0337_03</w:t>
+              <w:t>0337_05</w:t>
             </w:r>
           </w:p>
         </w:tc>
@@ -7004,7 +7006,7 @@
                 <w:sz w:val="20"/>
                 <w:szCs w:val="20"/>
               </w:rPr>
-              <w:t>0337_04</w:t>
+              <w:t>0337_06</w:t>
             </w:r>
           </w:p>
         </w:tc>
@@ -7097,7 +7099,7 @@
                 <w:sz w:val="20"/>
                 <w:szCs w:val="20"/>
               </w:rPr>
-              <w:t>0337_05</w:t>
+              <w:t>0701_01</w:t>
             </w:r>
           </w:p>
         </w:tc>
@@ -7190,7 +7192,7 @@
                 <w:sz w:val="20"/>
                 <w:szCs w:val="20"/>
               </w:rPr>
-              <w:t>0337_06</w:t>
+              <w:t>0701_02</w:t>
             </w:r>
           </w:p>
         </w:tc>
@@ -7283,7 +7285,7 @@
                 <w:sz w:val="20"/>
                 <w:szCs w:val="20"/>
               </w:rPr>
-              <w:t>0701_01</w:t>
+              <w:t>0701_04</w:t>
             </w:r>
           </w:p>
         </w:tc>
@@ -7376,7 +7378,7 @@
                 <w:sz w:val="20"/>
                 <w:szCs w:val="20"/>
               </w:rPr>
-              <w:t>0701_02</w:t>
+              <w:t>0701_05</w:t>
             </w:r>
           </w:p>
         </w:tc>
@@ -7469,7 +7471,7 @@
                 <w:sz w:val="20"/>
                 <w:szCs w:val="20"/>
               </w:rPr>
-              <w:t>0701_04</w:t>
+              <w:t>0701_06</w:t>
             </w:r>
           </w:p>
         </w:tc>
@@ -7562,7 +7564,7 @@
                 <w:sz w:val="20"/>
                 <w:szCs w:val="20"/>
               </w:rPr>
-              <w:t>0701_05</w:t>
+              <w:t>0701_07</w:t>
             </w:r>
           </w:p>
         </w:tc>
@@ -7655,7 +7657,7 @@
                 <w:sz w:val="20"/>
                 <w:szCs w:val="20"/>
               </w:rPr>
-              <w:t>0701_06</w:t>
+              <w:t>0701_08</w:t>
             </w:r>
           </w:p>
         </w:tc>
@@ -7748,7 +7750,7 @@
                 <w:sz w:val="20"/>
                 <w:szCs w:val="20"/>
               </w:rPr>
-              <w:t>0701_07</w:t>
+              <w:t>0701_09</w:t>
             </w:r>
           </w:p>
         </w:tc>
@@ -7841,7 +7843,7 @@
                 <w:sz w:val="20"/>
                 <w:szCs w:val="20"/>
               </w:rPr>
-              <w:t>0701_08</w:t>
+              <w:t>0701_11</w:t>
             </w:r>
           </w:p>
         </w:tc>
@@ -7934,7 +7936,7 @@
                 <w:sz w:val="20"/>
                 <w:szCs w:val="20"/>
               </w:rPr>
-              <w:t>0701_09</w:t>
+              <w:t>0701_12</w:t>
             </w:r>
           </w:p>
         </w:tc>
@@ -8027,7 +8029,7 @@
                 <w:sz w:val="20"/>
                 <w:szCs w:val="20"/>
               </w:rPr>
-              <w:t>0701_11</w:t>
+              <w:t>0701_13</w:t>
             </w:r>
           </w:p>
         </w:tc>
@@ -8120,7 +8122,7 @@
                 <w:sz w:val="20"/>
                 <w:szCs w:val="20"/>
               </w:rPr>
-              <w:t>0701_12</w:t>
+              <w:t>0701_14</w:t>
             </w:r>
           </w:p>
         </w:tc>
@@ -8213,7 +8215,7 @@
                 <w:sz w:val="20"/>
                 <w:szCs w:val="20"/>
               </w:rPr>
-              <w:t>0701_13</w:t>
+              <w:t>0703_01</w:t>
             </w:r>
           </w:p>
         </w:tc>
@@ -8306,7 +8308,7 @@
                 <w:sz w:val="20"/>
                 <w:szCs w:val="20"/>
               </w:rPr>
-              <w:t>0701_14</w:t>
+              <w:t>0703_02</w:t>
             </w:r>
           </w:p>
         </w:tc>
@@ -8399,7 +8401,7 @@
                 <w:sz w:val="20"/>
                 <w:szCs w:val="20"/>
               </w:rPr>
-              <w:t>0703_01</w:t>
+              <w:t>0703_03</w:t>
             </w:r>
           </w:p>
         </w:tc>
@@ -8492,7 +8494,7 @@
                 <w:sz w:val="20"/>
                 <w:szCs w:val="20"/>
               </w:rPr>
-              <w:t>0703_02</w:t>
+              <w:t>0703_04</w:t>
             </w:r>
           </w:p>
         </w:tc>
@@ -8585,7 +8587,7 @@
                 <w:sz w:val="20"/>
                 <w:szCs w:val="20"/>
               </w:rPr>
-              <w:t>0703_03</w:t>
+              <w:t>0703_05</w:t>
             </w:r>
           </w:p>
         </w:tc>
@@ -8678,7 +8680,7 @@
                 <w:sz w:val="20"/>
                 <w:szCs w:val="20"/>
               </w:rPr>
-              <w:t>0703_04</w:t>
+              <w:t>0703_06</w:t>
             </w:r>
           </w:p>
         </w:tc>
@@ -8771,7 +8773,7 @@
                 <w:sz w:val="20"/>
                 <w:szCs w:val="20"/>
               </w:rPr>
-              <w:t>0703_05</w:t>
+              <w:t>0703_07</w:t>
             </w:r>
           </w:p>
         </w:tc>
@@ -8864,7 +8866,7 @@
                 <w:sz w:val="20"/>
                 <w:szCs w:val="20"/>
               </w:rPr>
-              <w:t>0703_06</w:t>
+              <w:t>0703_08</w:t>
             </w:r>
           </w:p>
         </w:tc>
@@ -8957,7 +8959,7 @@
                 <w:sz w:val="20"/>
                 <w:szCs w:val="20"/>
               </w:rPr>
-              <w:t>0703_07</w:t>
+              <w:t>0703_09</w:t>
             </w:r>
           </w:p>
         </w:tc>
@@ -9050,7 +9052,7 @@
                 <w:sz w:val="20"/>
                 <w:szCs w:val="20"/>
               </w:rPr>
-              <w:t>0703_08</w:t>
+              <w:t>0703_10</w:t>
             </w:r>
           </w:p>
         </w:tc>
@@ -9143,7 +9145,7 @@
                 <w:sz w:val="20"/>
                 <w:szCs w:val="20"/>
               </w:rPr>
-              <w:t>0703_09</w:t>
+              <w:t>0703_11</w:t>
             </w:r>
           </w:p>
         </w:tc>
@@ -9236,7 +9238,7 @@
                 <w:sz w:val="20"/>
                 <w:szCs w:val="20"/>
               </w:rPr>
-              <w:t>0703_10</w:t>
+              <w:t>0703_12</w:t>
             </w:r>
           </w:p>
         </w:tc>
@@ -9329,7 +9331,7 @@
                 <w:sz w:val="20"/>
                 <w:szCs w:val="20"/>
               </w:rPr>
-              <w:t>0703_11</w:t>
+              <w:t>0704_01</w:t>
             </w:r>
           </w:p>
         </w:tc>
@@ -9422,7 +9424,7 @@
                 <w:sz w:val="20"/>
                 <w:szCs w:val="20"/>
               </w:rPr>
-              <w:t>0703_12</w:t>
+              <w:t>0704_02</w:t>
             </w:r>
           </w:p>
         </w:tc>
@@ -9515,7 +9517,7 @@
                 <w:sz w:val="20"/>
                 <w:szCs w:val="20"/>
               </w:rPr>
-              <w:t>0704_01</w:t>
+              <w:t>0704_03</w:t>
             </w:r>
           </w:p>
         </w:tc>
@@ -9608,7 +9610,7 @@
                 <w:sz w:val="20"/>
                 <w:szCs w:val="20"/>
               </w:rPr>
-              <w:t>0704_02</w:t>
+              <w:t>0704_04</w:t>
             </w:r>
           </w:p>
         </w:tc>
@@ -9701,7 +9703,15 @@
                 <w:sz w:val="20"/>
                 <w:szCs w:val="20"/>
               </w:rPr>
-              <w:t>0704_03</w:t>
+              <w:t>0705</w:t>
+            </w:r>
+            <w:r>
+              <w:rPr>
+                <w:rFonts w:ascii="Verdana" w:hAnsi="Verdana" w:cstheme="minorHAnsi"/>
+                <w:sz w:val="20"/>
+                <w:szCs w:val="20"/>
+              </w:rPr>
+              <w:t>_01</w:t>
             </w:r>
           </w:p>
         </w:tc>
@@ -9786,15 +9796,15 @@
                 <w:sz w:val="20"/>
                 <w:szCs w:val="20"/>
               </w:rPr>
-              <w:t>P_SPX_</w:t>
-            </w:r>
-            <w:r>
-              <w:rPr>
-                <w:rFonts w:ascii="Verdana" w:hAnsi="Verdana" w:cstheme="minorHAnsi"/>
-                <w:sz w:val="20"/>
-                <w:szCs w:val="20"/>
-              </w:rPr>
-              <w:t>0704_04</w:t>
+              <w:t>P_SPX_0706</w:t>
+            </w:r>
+            <w:r>
+              <w:rPr>
+                <w:rFonts w:ascii="Verdana" w:hAnsi="Verdana" w:cstheme="minorHAnsi"/>
+                <w:sz w:val="20"/>
+                <w:szCs w:val="20"/>
+              </w:rPr>
+              <w:t>_01</w:t>
             </w:r>
           </w:p>
         </w:tc>
@@ -9887,15 +9897,7 @@
                 <w:sz w:val="20"/>
                 <w:szCs w:val="20"/>
               </w:rPr>
-              <w:t>0705</w:t>
-            </w:r>
-            <w:r>
-              <w:rPr>
-                <w:rFonts w:ascii="Verdana" w:hAnsi="Verdana" w:cstheme="minorHAnsi"/>
-                <w:sz w:val="20"/>
-                <w:szCs w:val="20"/>
-              </w:rPr>
-              <w:t>_01</w:t>
+              <w:t>0901_01</w:t>
             </w:r>
           </w:p>
         </w:tc>
@@ -9981,25 +9983,15 @@
                 <w:szCs w:val="20"/>
               </w:rPr>
               <w:lastRenderedPageBreak/>
-              <w:t>P_SPX_070</w:t>
-            </w:r>
-            <w:r>
-              <w:rPr>
-                <w:rFonts w:ascii="Verdana" w:hAnsi="Verdana" w:cstheme="minorHAnsi"/>
-                <w:sz w:val="20"/>
-                <w:szCs w:val="20"/>
-              </w:rPr>
-              <w:t>6</w:t>
-            </w:r>
-            <w:bookmarkStart w:id="0" w:name="_GoBack"/>
-            <w:bookmarkEnd w:id="0"/>
-            <w:r>
-              <w:rPr>
-                <w:rFonts w:ascii="Verdana" w:hAnsi="Verdana" w:cstheme="minorHAnsi"/>
-                <w:sz w:val="20"/>
-                <w:szCs w:val="20"/>
-              </w:rPr>
-              <w:t>_01</w:t>
+              <w:t>P_SPX_</w:t>
+            </w:r>
+            <w:r>
+              <w:rPr>
+                <w:rFonts w:ascii="Verdana" w:hAnsi="Verdana" w:cstheme="minorHAnsi"/>
+                <w:sz w:val="20"/>
+                <w:szCs w:val="20"/>
+              </w:rPr>
+              <w:t>0901_02</w:t>
             </w:r>
           </w:p>
         </w:tc>
@@ -10092,7 +10084,7 @@
                 <w:sz w:val="20"/>
                 <w:szCs w:val="20"/>
               </w:rPr>
-              <w:t>0901_01</w:t>
+              <w:t>0901_03</w:t>
             </w:r>
           </w:p>
         </w:tc>
@@ -10185,7 +10177,7 @@
                 <w:sz w:val="20"/>
                 <w:szCs w:val="20"/>
               </w:rPr>
-              <w:t>0901_02</w:t>
+              <w:t>0901_04</w:t>
             </w:r>
           </w:p>
         </w:tc>
@@ -10278,7 +10270,7 @@
                 <w:sz w:val="20"/>
                 <w:szCs w:val="20"/>
               </w:rPr>
-              <w:t>0901_03</w:t>
+              <w:t>0901_05</w:t>
             </w:r>
           </w:p>
         </w:tc>
@@ -10371,7 +10363,7 @@
                 <w:sz w:val="20"/>
                 <w:szCs w:val="20"/>
               </w:rPr>
-              <w:t>0901_04</w:t>
+              <w:t>0901_06</w:t>
             </w:r>
           </w:p>
         </w:tc>
@@ -10464,7 +10456,7 @@
                 <w:sz w:val="20"/>
                 <w:szCs w:val="20"/>
               </w:rPr>
-              <w:t>0901_05</w:t>
+              <w:t>0901_07</w:t>
             </w:r>
           </w:p>
         </w:tc>
@@ -10557,7 +10549,7 @@
                 <w:sz w:val="20"/>
                 <w:szCs w:val="20"/>
               </w:rPr>
-              <w:t>0901_06</w:t>
+              <w:t>0901_08</w:t>
             </w:r>
           </w:p>
         </w:tc>
@@ -10650,7 +10642,7 @@
                 <w:sz w:val="20"/>
                 <w:szCs w:val="20"/>
               </w:rPr>
-              <w:t>0901_07</w:t>
+              <w:t>0901_09</w:t>
             </w:r>
           </w:p>
         </w:tc>
@@ -10743,7 +10735,7 @@
                 <w:sz w:val="20"/>
                 <w:szCs w:val="20"/>
               </w:rPr>
-              <w:t>0901_08</w:t>
+              <w:t>0901_10</w:t>
             </w:r>
           </w:p>
         </w:tc>
@@ -10836,7 +10828,7 @@
                 <w:sz w:val="20"/>
                 <w:szCs w:val="20"/>
               </w:rPr>
-              <w:t>0901_09</w:t>
+              <w:t>0901_11</w:t>
             </w:r>
           </w:p>
         </w:tc>
@@ -10929,7 +10921,7 @@
                 <w:sz w:val="20"/>
                 <w:szCs w:val="20"/>
               </w:rPr>
-              <w:t>0901_10</w:t>
+              <w:t>0901_12</w:t>
             </w:r>
           </w:p>
         </w:tc>
@@ -11022,7 +11014,7 @@
                 <w:sz w:val="20"/>
                 <w:szCs w:val="20"/>
               </w:rPr>
-              <w:t>0901_11</w:t>
+              <w:t>0902_01</w:t>
             </w:r>
           </w:p>
         </w:tc>
@@ -11115,7 +11107,7 @@
                 <w:sz w:val="20"/>
                 <w:szCs w:val="20"/>
               </w:rPr>
-              <w:t>0901_12</w:t>
+              <w:t>0902_02</w:t>
             </w:r>
           </w:p>
         </w:tc>
@@ -11208,7 +11200,7 @@
                 <w:sz w:val="20"/>
                 <w:szCs w:val="20"/>
               </w:rPr>
-              <w:t>0902_01</w:t>
+              <w:t>0902_03</w:t>
             </w:r>
           </w:p>
         </w:tc>
@@ -11301,7 +11293,7 @@
                 <w:sz w:val="20"/>
                 <w:szCs w:val="20"/>
               </w:rPr>
-              <w:t>0902_02</w:t>
+              <w:t>0902_04</w:t>
             </w:r>
           </w:p>
         </w:tc>
@@ -11394,7 +11386,7 @@
                 <w:sz w:val="20"/>
                 <w:szCs w:val="20"/>
               </w:rPr>
-              <w:t>0902_03</w:t>
+              <w:t>0902_05</w:t>
             </w:r>
           </w:p>
         </w:tc>
@@ -11487,7 +11479,7 @@
                 <w:sz w:val="20"/>
                 <w:szCs w:val="20"/>
               </w:rPr>
-              <w:t>0902_04</w:t>
+              <w:t>0902_06</w:t>
             </w:r>
           </w:p>
         </w:tc>
@@ -11580,7 +11572,7 @@
                 <w:sz w:val="20"/>
                 <w:szCs w:val="20"/>
               </w:rPr>
-              <w:t>0902_05</w:t>
+              <w:t>0903_01</w:t>
             </w:r>
           </w:p>
         </w:tc>
@@ -11673,7 +11665,7 @@
                 <w:sz w:val="20"/>
                 <w:szCs w:val="20"/>
               </w:rPr>
-              <w:t>0902_06</w:t>
+              <w:t>0903_02</w:t>
             </w:r>
           </w:p>
         </w:tc>
@@ -11766,7 +11758,7 @@
                 <w:sz w:val="20"/>
                 <w:szCs w:val="20"/>
               </w:rPr>
-              <w:t>0903_01</w:t>
+              <w:t>0903_03</w:t>
             </w:r>
           </w:p>
         </w:tc>
@@ -11859,7 +11851,7 @@
                 <w:sz w:val="20"/>
                 <w:szCs w:val="20"/>
               </w:rPr>
-              <w:t>0903_02</w:t>
+              <w:t>0903_04</w:t>
             </w:r>
           </w:p>
         </w:tc>
@@ -11952,7 +11944,7 @@
                 <w:sz w:val="20"/>
                 <w:szCs w:val="20"/>
               </w:rPr>
-              <w:t>0903_03</w:t>
+              <w:t>0903_06</w:t>
             </w:r>
           </w:p>
         </w:tc>
@@ -12045,7 +12037,7 @@
                 <w:sz w:val="20"/>
                 <w:szCs w:val="20"/>
               </w:rPr>
-              <w:t>0903_04</w:t>
+              <w:t>0904_01</w:t>
             </w:r>
           </w:p>
         </w:tc>
@@ -12138,7 +12130,7 @@
                 <w:sz w:val="20"/>
                 <w:szCs w:val="20"/>
               </w:rPr>
-              <w:t>0903_06</w:t>
+              <w:t>0904_02</w:t>
             </w:r>
           </w:p>
         </w:tc>
@@ -12231,7 +12223,7 @@
                 <w:sz w:val="20"/>
                 <w:szCs w:val="20"/>
               </w:rPr>
-              <w:t>0904_01</w:t>
+              <w:t>0904_03</w:t>
             </w:r>
           </w:p>
         </w:tc>
@@ -12324,7 +12316,7 @@
                 <w:sz w:val="20"/>
                 <w:szCs w:val="20"/>
               </w:rPr>
-              <w:t>0904_02</w:t>
+              <w:t>0904_04</w:t>
             </w:r>
           </w:p>
         </w:tc>
@@ -12417,7 +12409,7 @@
                 <w:sz w:val="20"/>
                 <w:szCs w:val="20"/>
               </w:rPr>
-              <w:t>0904_03</w:t>
+              <w:t>0905_01</w:t>
             </w:r>
           </w:p>
         </w:tc>
@@ -12510,7 +12502,7 @@
                 <w:sz w:val="20"/>
                 <w:szCs w:val="20"/>
               </w:rPr>
-              <w:t>0904_04</w:t>
+              <w:t>0905_02</w:t>
             </w:r>
           </w:p>
         </w:tc>
@@ -12603,7 +12595,7 @@
                 <w:sz w:val="20"/>
                 <w:szCs w:val="20"/>
               </w:rPr>
-              <w:t>0905_01</w:t>
+              <w:t>0905_03</w:t>
             </w:r>
           </w:p>
         </w:tc>
@@ -12696,7 +12688,7 @@
                 <w:sz w:val="20"/>
                 <w:szCs w:val="20"/>
               </w:rPr>
-              <w:t>0905_02</w:t>
+              <w:t>0905_04</w:t>
             </w:r>
           </w:p>
         </w:tc>
@@ -12789,7 +12781,7 @@
                 <w:sz w:val="20"/>
                 <w:szCs w:val="20"/>
               </w:rPr>
-              <w:t>0905_03</w:t>
+              <w:t>0905_05</w:t>
             </w:r>
           </w:p>
         </w:tc>
@@ -12882,7 +12874,7 @@
                 <w:sz w:val="20"/>
                 <w:szCs w:val="20"/>
               </w:rPr>
-              <w:t>0905_04</w:t>
+              <w:t>0905_06</w:t>
             </w:r>
           </w:p>
         </w:tc>
@@ -12975,7 +12967,7 @@
                 <w:sz w:val="20"/>
                 <w:szCs w:val="20"/>
               </w:rPr>
-              <w:t>0905_05</w:t>
+              <w:t>0905_07</w:t>
             </w:r>
           </w:p>
         </w:tc>
@@ -13068,7 +13060,7 @@
                 <w:sz w:val="20"/>
                 <w:szCs w:val="20"/>
               </w:rPr>
-              <w:t>0905_06</w:t>
+              <w:t>0905_08</w:t>
             </w:r>
           </w:p>
         </w:tc>
@@ -13161,7 +13153,7 @@
                 <w:sz w:val="20"/>
                 <w:szCs w:val="20"/>
               </w:rPr>
-              <w:t>0905_07</w:t>
+              <w:t>0905_09</w:t>
             </w:r>
           </w:p>
         </w:tc>
@@ -13254,7 +13246,7 @@
                 <w:sz w:val="20"/>
                 <w:szCs w:val="20"/>
               </w:rPr>
-              <w:t>0905_08</w:t>
+              <w:t>0905_10</w:t>
             </w:r>
           </w:p>
         </w:tc>
@@ -13348,7 +13340,7 @@
                 <w:sz w:val="20"/>
                 <w:szCs w:val="20"/>
               </w:rPr>
-              <w:t>0905_09</w:t>
+              <w:t>0905_12</w:t>
             </w:r>
           </w:p>
         </w:tc>
@@ -13441,7 +13433,7 @@
                 <w:sz w:val="20"/>
                 <w:szCs w:val="20"/>
               </w:rPr>
-              <w:t>0905_10</w:t>
+              <w:t>0905_13</w:t>
             </w:r>
           </w:p>
         </w:tc>
@@ -13534,7 +13526,7 @@
                 <w:sz w:val="20"/>
                 <w:szCs w:val="20"/>
               </w:rPr>
-              <w:t>0905_12</w:t>
+              <w:t>0906_01</w:t>
             </w:r>
           </w:p>
         </w:tc>
@@ -13627,7 +13619,7 @@
                 <w:sz w:val="20"/>
                 <w:szCs w:val="20"/>
               </w:rPr>
-              <w:t>0905_13</w:t>
+              <w:t>0906_02</w:t>
             </w:r>
           </w:p>
         </w:tc>
@@ -13720,7 +13712,7 @@
                 <w:sz w:val="20"/>
                 <w:szCs w:val="20"/>
               </w:rPr>
-              <w:t>0906_01</w:t>
+              <w:t>0906_03</w:t>
             </w:r>
           </w:p>
         </w:tc>
@@ -13813,7 +13805,7 @@
                 <w:sz w:val="20"/>
                 <w:szCs w:val="20"/>
               </w:rPr>
-              <w:t>0906_02</w:t>
+              <w:t>0906_04</w:t>
             </w:r>
           </w:p>
         </w:tc>
@@ -13906,7 +13898,7 @@
                 <w:sz w:val="20"/>
                 <w:szCs w:val="20"/>
               </w:rPr>
-              <w:t>0906_03</w:t>
+              <w:t>0906_05</w:t>
             </w:r>
           </w:p>
         </w:tc>
@@ -13999,7 +13991,7 @@
                 <w:sz w:val="20"/>
                 <w:szCs w:val="20"/>
               </w:rPr>
-              <w:t>0906_04</w:t>
+              <w:t>0906_06</w:t>
             </w:r>
           </w:p>
         </w:tc>
@@ -14092,7 +14084,7 @@
                 <w:sz w:val="20"/>
                 <w:szCs w:val="20"/>
               </w:rPr>
-              <w:t>0906_05</w:t>
+              <w:t>0907_01</w:t>
             </w:r>
           </w:p>
         </w:tc>
@@ -14185,7 +14177,7 @@
                 <w:sz w:val="20"/>
                 <w:szCs w:val="20"/>
               </w:rPr>
-              <w:t>0906_06</w:t>
+              <w:t>0907_02</w:t>
             </w:r>
           </w:p>
         </w:tc>
@@ -14278,7 +14270,7 @@
                 <w:sz w:val="20"/>
                 <w:szCs w:val="20"/>
               </w:rPr>
-              <w:t>0907_01</w:t>
+              <w:t>0907_03</w:t>
             </w:r>
           </w:p>
         </w:tc>
@@ -14371,7 +14363,7 @@
                 <w:sz w:val="20"/>
                 <w:szCs w:val="20"/>
               </w:rPr>
-              <w:t>0907_02</w:t>
+              <w:t>0907_04</w:t>
             </w:r>
           </w:p>
         </w:tc>
@@ -14464,7 +14456,7 @@
                 <w:sz w:val="20"/>
                 <w:szCs w:val="20"/>
               </w:rPr>
-              <w:t>0907_03</w:t>
+              <w:t>0909_01</w:t>
             </w:r>
           </w:p>
         </w:tc>
@@ -14557,7 +14549,7 @@
                 <w:sz w:val="20"/>
                 <w:szCs w:val="20"/>
               </w:rPr>
-              <w:t>0907_04</w:t>
+              <w:t>0909_02</w:t>
             </w:r>
           </w:p>
         </w:tc>
@@ -14650,7 +14642,7 @@
                 <w:sz w:val="20"/>
                 <w:szCs w:val="20"/>
               </w:rPr>
-              <w:t>0909_01</w:t>
+              <w:t>0909_03</w:t>
             </w:r>
           </w:p>
         </w:tc>
@@ -14743,7 +14735,7 @@
                 <w:sz w:val="20"/>
                 <w:szCs w:val="20"/>
               </w:rPr>
-              <w:t>0909_02</w:t>
+              <w:t>0909_04</w:t>
             </w:r>
           </w:p>
         </w:tc>
@@ -14836,7 +14828,7 @@
                 <w:sz w:val="20"/>
                 <w:szCs w:val="20"/>
               </w:rPr>
-              <w:t>0909_03</w:t>
+              <w:t>0909_06</w:t>
             </w:r>
           </w:p>
         </w:tc>
@@ -14929,7 +14921,7 @@
                 <w:sz w:val="20"/>
                 <w:szCs w:val="20"/>
               </w:rPr>
-              <w:t>0909_04</w:t>
+              <w:t>0910_01</w:t>
             </w:r>
           </w:p>
         </w:tc>
@@ -15022,7 +15014,7 @@
                 <w:sz w:val="20"/>
                 <w:szCs w:val="20"/>
               </w:rPr>
-              <w:t>0909_06</w:t>
+              <w:t>0910_02</w:t>
             </w:r>
           </w:p>
         </w:tc>
@@ -15115,7 +15107,7 @@
                 <w:sz w:val="20"/>
                 <w:szCs w:val="20"/>
               </w:rPr>
-              <w:t>0910_01</w:t>
+              <w:t>0910_03</w:t>
             </w:r>
           </w:p>
         </w:tc>
@@ -15208,7 +15200,7 @@
                 <w:sz w:val="20"/>
                 <w:szCs w:val="20"/>
               </w:rPr>
-              <w:t>0910_02</w:t>
+              <w:t>0910_04</w:t>
             </w:r>
           </w:p>
         </w:tc>
@@ -15301,7 +15293,7 @@
                 <w:sz w:val="20"/>
                 <w:szCs w:val="20"/>
               </w:rPr>
-              <w:t>0910_03</w:t>
+              <w:t>0910_05</w:t>
             </w:r>
           </w:p>
         </w:tc>
@@ -15394,7 +15386,7 @@
                 <w:sz w:val="20"/>
                 <w:szCs w:val="20"/>
               </w:rPr>
-              <w:t>0910_04</w:t>
+              <w:t>0910_06</w:t>
             </w:r>
           </w:p>
         </w:tc>
@@ -15487,7 +15479,7 @@
                 <w:sz w:val="20"/>
                 <w:szCs w:val="20"/>
               </w:rPr>
-              <w:t>0910_05</w:t>
+              <w:t>0911_01</w:t>
             </w:r>
           </w:p>
         </w:tc>
@@ -15580,7 +15572,7 @@
                 <w:sz w:val="20"/>
                 <w:szCs w:val="20"/>
               </w:rPr>
-              <w:t>0910_06</w:t>
+              <w:t>0912_01</w:t>
             </w:r>
           </w:p>
         </w:tc>
@@ -15673,7 +15665,7 @@
                 <w:sz w:val="20"/>
                 <w:szCs w:val="20"/>
               </w:rPr>
-              <w:t>0911_01</w:t>
+              <w:t>0913_01</w:t>
             </w:r>
           </w:p>
         </w:tc>
@@ -15766,7 +15758,7 @@
                 <w:sz w:val="20"/>
                 <w:szCs w:val="20"/>
               </w:rPr>
-              <w:t>0912_01</w:t>
+              <w:t>0914_01</w:t>
             </w:r>
           </w:p>
         </w:tc>
@@ -15859,7 +15851,7 @@
                 <w:sz w:val="20"/>
                 <w:szCs w:val="20"/>
               </w:rPr>
-              <w:t>0913_01</w:t>
+              <w:t>0915_01</w:t>
             </w:r>
           </w:p>
         </w:tc>
@@ -15933,7 +15925,7 @@
             <w:pPr>
               <w:jc w:val="center"/>
               <w:rPr>
-                <w:rFonts w:ascii="Verdana" w:hAnsi="Verdana" w:cstheme="minorHAnsi"/>
+                <w:rFonts w:ascii="Verdana" w:hAnsi="Verdana"/>
                 <w:sz w:val="20"/>
                 <w:szCs w:val="20"/>
               </w:rPr>
@@ -15948,11 +15940,11 @@
             </w:r>
             <w:r>
               <w:rPr>
-                <w:rFonts w:ascii="Verdana" w:hAnsi="Verdana" w:cstheme="minorHAnsi"/>
-                <w:sz w:val="20"/>
-                <w:szCs w:val="20"/>
-              </w:rPr>
-              <w:t>0914_01</w:t>
+                <w:rFonts w:ascii="Verdana" w:hAnsi="Verdana"/>
+                <w:sz w:val="20"/>
+                <w:szCs w:val="20"/>
+              </w:rPr>
+              <w:t>1501_02</w:t>
             </w:r>
           </w:p>
         </w:tc>
@@ -16026,7 +16018,7 @@
             <w:pPr>
               <w:jc w:val="center"/>
               <w:rPr>
-                <w:rFonts w:ascii="Verdana" w:hAnsi="Verdana" w:cstheme="minorHAnsi"/>
+                <w:rFonts w:ascii="Verdana" w:hAnsi="Verdana"/>
                 <w:sz w:val="20"/>
                 <w:szCs w:val="20"/>
               </w:rPr>
@@ -16041,11 +16033,11 @@
             </w:r>
             <w:r>
               <w:rPr>
-                <w:rFonts w:ascii="Verdana" w:hAnsi="Verdana" w:cstheme="minorHAnsi"/>
-                <w:sz w:val="20"/>
-                <w:szCs w:val="20"/>
-              </w:rPr>
-              <w:t>0915_01</w:t>
+                <w:rFonts w:ascii="Verdana" w:hAnsi="Verdana"/>
+                <w:sz w:val="20"/>
+                <w:szCs w:val="20"/>
+              </w:rPr>
+              <w:t>1501_03</w:t>
             </w:r>
           </w:p>
         </w:tc>
@@ -16138,7 +16130,7 @@
                 <w:sz w:val="20"/>
                 <w:szCs w:val="20"/>
               </w:rPr>
-              <w:t>1501_02</w:t>
+              <w:t>1502_01</w:t>
             </w:r>
           </w:p>
         </w:tc>
@@ -16231,7 +16223,7 @@
                 <w:sz w:val="20"/>
                 <w:szCs w:val="20"/>
               </w:rPr>
-              <w:t>1501_03</w:t>
+              <w:t>1502_02</w:t>
             </w:r>
           </w:p>
         </w:tc>
@@ -16324,7 +16316,7 @@
                 <w:sz w:val="20"/>
                 <w:szCs w:val="20"/>
               </w:rPr>
-              <w:t>1502_01</w:t>
+              <w:t>1502_03</w:t>
             </w:r>
           </w:p>
         </w:tc>
@@ -16417,7 +16409,7 @@
                 <w:sz w:val="20"/>
                 <w:szCs w:val="20"/>
               </w:rPr>
-              <w:t>1502_02</w:t>
+              <w:t>1502_04</w:t>
             </w:r>
           </w:p>
         </w:tc>
@@ -16510,7 +16502,7 @@
                 <w:sz w:val="20"/>
                 <w:szCs w:val="20"/>
               </w:rPr>
-              <w:t>1502_03</w:t>
+              <w:t>1502_05</w:t>
             </w:r>
           </w:p>
         </w:tc>
@@ -16603,7 +16595,7 @@
                 <w:sz w:val="20"/>
                 <w:szCs w:val="20"/>
               </w:rPr>
-              <w:t>1502_04</w:t>
+              <w:t>1503_01</w:t>
             </w:r>
           </w:p>
         </w:tc>
@@ -16689,192 +16681,6 @@
                 <w:szCs w:val="20"/>
               </w:rPr>
               <w:lastRenderedPageBreak/>
-              <w:t>P_SPX_</w:t>
-            </w:r>
-            <w:r>
-              <w:rPr>
-                <w:rFonts w:ascii="Verdana" w:hAnsi="Verdana"/>
-                <w:sz w:val="20"/>
-                <w:szCs w:val="20"/>
-              </w:rPr>
-              <w:t>1502_05</w:t>
-            </w:r>
-          </w:p>
-        </w:tc>
-        <w:tc>
-          <w:tcPr>
-            <w:tcW w:w="810" w:type="dxa"/>
-          </w:tcPr>
-          <w:p>
-            <w:pPr>
-              <w:jc w:val="center"/>
-              <w:rPr>
-                <w:rFonts w:ascii="Verdana" w:hAnsi="Verdana" w:cstheme="minorHAnsi"/>
-                <w:sz w:val="20"/>
-                <w:szCs w:val="20"/>
-              </w:rPr>
-            </w:pPr>
-          </w:p>
-        </w:tc>
-        <w:tc>
-          <w:tcPr>
-            <w:tcW w:w="810" w:type="dxa"/>
-          </w:tcPr>
-          <w:p>
-            <w:pPr>
-              <w:jc w:val="center"/>
-              <w:rPr>
-                <w:rFonts w:ascii="Verdana" w:hAnsi="Verdana" w:cstheme="minorHAnsi"/>
-                <w:sz w:val="20"/>
-                <w:szCs w:val="20"/>
-              </w:rPr>
-            </w:pPr>
-          </w:p>
-        </w:tc>
-        <w:tc>
-          <w:tcPr>
-            <w:tcW w:w="900" w:type="dxa"/>
-          </w:tcPr>
-          <w:p>
-            <w:pPr>
-              <w:jc w:val="center"/>
-              <w:rPr>
-                <w:rFonts w:ascii="Verdana" w:hAnsi="Verdana" w:cstheme="minorHAnsi"/>
-                <w:sz w:val="20"/>
-                <w:szCs w:val="20"/>
-              </w:rPr>
-            </w:pPr>
-          </w:p>
-        </w:tc>
-        <w:tc>
-          <w:tcPr>
-            <w:tcW w:w="7650" w:type="dxa"/>
-          </w:tcPr>
-          <w:p>
-            <w:pPr>
-              <w:jc w:val="center"/>
-              <w:rPr>
-                <w:rFonts w:ascii="Verdana" w:hAnsi="Verdana" w:cstheme="minorHAnsi"/>
-                <w:sz w:val="20"/>
-                <w:szCs w:val="20"/>
-              </w:rPr>
-            </w:pPr>
-          </w:p>
-        </w:tc>
-      </w:tr>
-      <w:tr>
-        <w:tc>
-          <w:tcPr>
-            <w:tcW w:w="1908" w:type="dxa"/>
-          </w:tcPr>
-          <w:p>
-            <w:pPr>
-              <w:jc w:val="center"/>
-              <w:rPr>
-                <w:rFonts w:ascii="Verdana" w:hAnsi="Verdana"/>
-                <w:sz w:val="20"/>
-                <w:szCs w:val="20"/>
-              </w:rPr>
-            </w:pPr>
-            <w:r>
-              <w:rPr>
-                <w:rFonts w:ascii="Verdana" w:hAnsi="Verdana" w:cstheme="minorHAnsi"/>
-                <w:sz w:val="20"/>
-                <w:szCs w:val="20"/>
-              </w:rPr>
-              <w:t>P_SPX_</w:t>
-            </w:r>
-            <w:r>
-              <w:rPr>
-                <w:rFonts w:ascii="Verdana" w:hAnsi="Verdana"/>
-                <w:sz w:val="20"/>
-                <w:szCs w:val="20"/>
-              </w:rPr>
-              <w:t>1503_01</w:t>
-            </w:r>
-          </w:p>
-        </w:tc>
-        <w:tc>
-          <w:tcPr>
-            <w:tcW w:w="810" w:type="dxa"/>
-          </w:tcPr>
-          <w:p>
-            <w:pPr>
-              <w:jc w:val="center"/>
-              <w:rPr>
-                <w:rFonts w:ascii="Verdana" w:hAnsi="Verdana" w:cstheme="minorHAnsi"/>
-                <w:sz w:val="20"/>
-                <w:szCs w:val="20"/>
-              </w:rPr>
-            </w:pPr>
-          </w:p>
-        </w:tc>
-        <w:tc>
-          <w:tcPr>
-            <w:tcW w:w="810" w:type="dxa"/>
-          </w:tcPr>
-          <w:p>
-            <w:pPr>
-              <w:jc w:val="center"/>
-              <w:rPr>
-                <w:rFonts w:ascii="Verdana" w:hAnsi="Verdana" w:cstheme="minorHAnsi"/>
-                <w:sz w:val="20"/>
-                <w:szCs w:val="20"/>
-              </w:rPr>
-            </w:pPr>
-          </w:p>
-        </w:tc>
-        <w:tc>
-          <w:tcPr>
-            <w:tcW w:w="900" w:type="dxa"/>
-          </w:tcPr>
-          <w:p>
-            <w:pPr>
-              <w:jc w:val="center"/>
-              <w:rPr>
-                <w:rFonts w:ascii="Verdana" w:hAnsi="Verdana" w:cstheme="minorHAnsi"/>
-                <w:sz w:val="20"/>
-                <w:szCs w:val="20"/>
-              </w:rPr>
-            </w:pPr>
-          </w:p>
-        </w:tc>
-        <w:tc>
-          <w:tcPr>
-            <w:tcW w:w="7650" w:type="dxa"/>
-          </w:tcPr>
-          <w:p>
-            <w:pPr>
-              <w:jc w:val="center"/>
-              <w:rPr>
-                <w:rFonts w:ascii="Verdana" w:hAnsi="Verdana" w:cstheme="minorHAnsi"/>
-                <w:sz w:val="20"/>
-                <w:szCs w:val="20"/>
-              </w:rPr>
-            </w:pPr>
-          </w:p>
-        </w:tc>
-      </w:tr>
-      <w:tr>
-        <w:tc>
-          <w:tcPr>
-            <w:tcW w:w="1908" w:type="dxa"/>
-          </w:tcPr>
-          <w:p>
-            <w:pPr>
-              <w:jc w:val="center"/>
-              <w:rPr>
-                <w:rFonts w:ascii="Verdana" w:hAnsi="Verdana"/>
-                <w:sz w:val="20"/>
-                <w:szCs w:val="20"/>
-              </w:rPr>
-            </w:pPr>
-            <w:r>
-              <w:rPr>
-                <w:rFonts w:ascii="Verdana" w:hAnsi="Verdana" w:cstheme="minorHAnsi"/>
-                <w:sz w:val="20"/>
-                <w:szCs w:val="20"/>
-              </w:rPr>
               <w:t>P_SPX_</w:t>
             </w:r>
             <w:r>
@@ -19847,7 +19653,6 @@
           <w:sz w:val="28"/>
           <w:szCs w:val="28"/>
         </w:rPr>
-        <w:lastRenderedPageBreak/>
         <w:t>Negative Test Cases</w:t>
       </w:r>
     </w:p>
@@ -19887,6 +19692,7 @@
                 <w:sz w:val="20"/>
                 <w:szCs w:val="20"/>
               </w:rPr>
+              <w:lastRenderedPageBreak/>
               <w:t>Test</w:t>
             </w:r>
           </w:p>
@@ -22756,6 +22562,187 @@
                 <w:sz w:val="20"/>
                 <w:szCs w:val="20"/>
               </w:rPr>
+              <w:t>N_SPX_</w:t>
+            </w:r>
+            <w:r>
+              <w:rPr>
+                <w:rFonts w:cstheme="minorHAnsi"/>
+                <w:szCs w:val="20"/>
+              </w:rPr>
+              <w:t>0410_04</w:t>
+            </w:r>
+          </w:p>
+        </w:tc>
+        <w:tc>
+          <w:tcPr>
+            <w:tcW w:w="810" w:type="dxa"/>
+          </w:tcPr>
+          <w:p>
+            <w:pPr>
+              <w:jc w:val="center"/>
+              <w:rPr>
+                <w:rFonts w:cstheme="minorHAnsi"/>
+                <w:szCs w:val="20"/>
+              </w:rPr>
+            </w:pPr>
+          </w:p>
+        </w:tc>
+        <w:tc>
+          <w:tcPr>
+            <w:tcW w:w="810" w:type="dxa"/>
+          </w:tcPr>
+          <w:p>
+            <w:pPr>
+              <w:jc w:val="center"/>
+              <w:rPr>
+                <w:rFonts w:cstheme="minorHAnsi"/>
+                <w:szCs w:val="20"/>
+              </w:rPr>
+            </w:pPr>
+          </w:p>
+        </w:tc>
+        <w:tc>
+          <w:tcPr>
+            <w:tcW w:w="900" w:type="dxa"/>
+          </w:tcPr>
+          <w:p>
+            <w:pPr>
+              <w:jc w:val="center"/>
+              <w:rPr>
+                <w:rFonts w:cstheme="minorHAnsi"/>
+                <w:szCs w:val="20"/>
+              </w:rPr>
+            </w:pPr>
+          </w:p>
+        </w:tc>
+        <w:tc>
+          <w:tcPr>
+            <w:tcW w:w="7650" w:type="dxa"/>
+          </w:tcPr>
+          <w:p>
+            <w:pPr>
+              <w:jc w:val="center"/>
+              <w:rPr>
+                <w:rFonts w:cstheme="minorHAnsi"/>
+                <w:szCs w:val="20"/>
+              </w:rPr>
+            </w:pPr>
+          </w:p>
+        </w:tc>
+      </w:tr>
+      <w:tr>
+        <w:tc>
+          <w:tcPr>
+            <w:tcW w:w="1908" w:type="dxa"/>
+          </w:tcPr>
+          <w:p>
+            <w:pPr>
+              <w:jc w:val="center"/>
+              <w:rPr>
+                <w:rFonts w:cstheme="minorHAnsi"/>
+                <w:szCs w:val="20"/>
+              </w:rPr>
+            </w:pPr>
+            <w:r>
+              <w:rPr>
+                <w:rFonts w:ascii="Verdana" w:hAnsi="Verdana" w:cstheme="minorHAnsi"/>
+                <w:sz w:val="20"/>
+                <w:szCs w:val="20"/>
+              </w:rPr>
+              <w:t>N_SPX_</w:t>
+            </w:r>
+            <w:r>
+              <w:rPr>
+                <w:rFonts w:cstheme="minorHAnsi"/>
+                <w:szCs w:val="20"/>
+              </w:rPr>
+              <w:t>0</w:t>
+            </w:r>
+            <w:r>
+              <w:rPr>
+                <w:rFonts w:cstheme="minorHAnsi"/>
+                <w:szCs w:val="20"/>
+              </w:rPr>
+              <w:t>411_01</w:t>
+            </w:r>
+          </w:p>
+        </w:tc>
+        <w:tc>
+          <w:tcPr>
+            <w:tcW w:w="810" w:type="dxa"/>
+          </w:tcPr>
+          <w:p>
+            <w:pPr>
+              <w:jc w:val="center"/>
+              <w:rPr>
+                <w:rFonts w:cstheme="minorHAnsi"/>
+                <w:szCs w:val="20"/>
+              </w:rPr>
+            </w:pPr>
+          </w:p>
+        </w:tc>
+        <w:tc>
+          <w:tcPr>
+            <w:tcW w:w="810" w:type="dxa"/>
+          </w:tcPr>
+          <w:p>
+            <w:pPr>
+              <w:jc w:val="center"/>
+              <w:rPr>
+                <w:rFonts w:cstheme="minorHAnsi"/>
+                <w:szCs w:val="20"/>
+              </w:rPr>
+            </w:pPr>
+          </w:p>
+        </w:tc>
+        <w:tc>
+          <w:tcPr>
+            <w:tcW w:w="900" w:type="dxa"/>
+          </w:tcPr>
+          <w:p>
+            <w:pPr>
+              <w:jc w:val="center"/>
+              <w:rPr>
+                <w:rFonts w:cstheme="minorHAnsi"/>
+                <w:szCs w:val="20"/>
+              </w:rPr>
+            </w:pPr>
+          </w:p>
+        </w:tc>
+        <w:tc>
+          <w:tcPr>
+            <w:tcW w:w="7650" w:type="dxa"/>
+          </w:tcPr>
+          <w:p>
+            <w:pPr>
+              <w:jc w:val="center"/>
+              <w:rPr>
+                <w:rFonts w:cstheme="minorHAnsi"/>
+                <w:szCs w:val="20"/>
+              </w:rPr>
+            </w:pPr>
+          </w:p>
+        </w:tc>
+      </w:tr>
+      <w:tr>
+        <w:tc>
+          <w:tcPr>
+            <w:tcW w:w="1908" w:type="dxa"/>
+          </w:tcPr>
+          <w:p>
+            <w:pPr>
+              <w:jc w:val="center"/>
+              <w:rPr>
+                <w:rFonts w:cstheme="minorHAnsi"/>
+                <w:szCs w:val="20"/>
+              </w:rPr>
+            </w:pPr>
+            <w:r>
+              <w:rPr>
+                <w:rFonts w:ascii="Verdana" w:hAnsi="Verdana" w:cstheme="minorHAnsi"/>
+                <w:sz w:val="20"/>
+                <w:szCs w:val="20"/>
+              </w:rPr>
               <w:lastRenderedPageBreak/>
               <w:t>N_SPX_</w:t>
             </w:r>
@@ -22764,7 +22751,14 @@
                 <w:rFonts w:cstheme="minorHAnsi"/>
                 <w:szCs w:val="20"/>
               </w:rPr>
-              <w:t>0410_04</w:t>
+              <w:t>0</w:t>
+            </w:r>
+            <w:r>
+              <w:rPr>
+                <w:rFonts w:cstheme="minorHAnsi"/>
+                <w:szCs w:val="20"/>
+              </w:rPr>
+              <w:t>412_01</w:t>
             </w:r>
           </w:p>
         </w:tc>
@@ -22858,7 +22852,14 @@
                 <w:rFonts w:cstheme="minorHAnsi"/>
                 <w:szCs w:val="20"/>
               </w:rPr>
-              <w:t>411_01</w:t>
+              <w:t>412_0</w:t>
+            </w:r>
+            <w:r>
+              <w:rPr>
+                <w:rFonts w:cstheme="minorHAnsi"/>
+                <w:szCs w:val="20"/>
+              </w:rPr>
+              <w:t>2</w:t>
             </w:r>
           </w:p>
         </w:tc>
@@ -22952,7 +22953,14 @@
                 <w:rFonts w:cstheme="minorHAnsi"/>
                 <w:szCs w:val="20"/>
               </w:rPr>
-              <w:t>412_01</w:t>
+              <w:t>412_0</w:t>
+            </w:r>
+            <w:r>
+              <w:rPr>
+                <w:rFonts w:cstheme="minorHAnsi"/>
+                <w:szCs w:val="20"/>
+              </w:rPr>
+              <w:t>3</w:t>
             </w:r>
           </w:p>
         </w:tc>
@@ -23053,7 +23061,7 @@
                 <w:rFonts w:cstheme="minorHAnsi"/>
                 <w:szCs w:val="20"/>
               </w:rPr>
-              <w:t>2</w:t>
+              <w:t>4</w:t>
             </w:r>
           </w:p>
         </w:tc>
@@ -23147,14 +23155,7 @@
                 <w:rFonts w:cstheme="minorHAnsi"/>
                 <w:szCs w:val="20"/>
               </w:rPr>
-              <w:t>412_0</w:t>
-            </w:r>
-            <w:r>
-              <w:rPr>
-                <w:rFonts w:cstheme="minorHAnsi"/>
-                <w:szCs w:val="20"/>
-              </w:rPr>
-              <w:t>3</w:t>
+              <w:t>413_01</w:t>
             </w:r>
           </w:p>
         </w:tc>
@@ -23248,14 +23249,7 @@
                 <w:rFonts w:cstheme="minorHAnsi"/>
                 <w:szCs w:val="20"/>
               </w:rPr>
-              <w:t>412_0</w:t>
-            </w:r>
-            <w:r>
-              <w:rPr>
-                <w:rFonts w:cstheme="minorHAnsi"/>
-                <w:szCs w:val="20"/>
-              </w:rPr>
-              <w:t>4</w:t>
+              <w:t>413_02</w:t>
             </w:r>
           </w:p>
         </w:tc>
@@ -23349,7 +23343,7 @@
                 <w:rFonts w:cstheme="minorHAnsi"/>
                 <w:szCs w:val="20"/>
               </w:rPr>
-              <w:t>413_01</w:t>
+              <w:t>415_01</w:t>
             </w:r>
           </w:p>
         </w:tc>
@@ -23443,7 +23437,7 @@
                 <w:rFonts w:cstheme="minorHAnsi"/>
                 <w:szCs w:val="20"/>
               </w:rPr>
-              <w:t>413_02</w:t>
+              <w:t>415_02</w:t>
             </w:r>
           </w:p>
         </w:tc>
@@ -23537,7 +23531,7 @@
                 <w:rFonts w:cstheme="minorHAnsi"/>
                 <w:szCs w:val="20"/>
               </w:rPr>
-              <w:t>415_01</w:t>
+              <w:t>415_03</w:t>
             </w:r>
           </w:p>
         </w:tc>
@@ -23631,7 +23625,7 @@
                 <w:rFonts w:cstheme="minorHAnsi"/>
                 <w:szCs w:val="20"/>
               </w:rPr>
-              <w:t>415_02</w:t>
+              <w:t>416_01</w:t>
             </w:r>
           </w:p>
         </w:tc>
@@ -23725,7 +23719,7 @@
                 <w:rFonts w:cstheme="minorHAnsi"/>
                 <w:szCs w:val="20"/>
               </w:rPr>
-              <w:t>415_03</w:t>
+              <w:t>416_02</w:t>
             </w:r>
           </w:p>
         </w:tc>
@@ -23819,7 +23813,7 @@
                 <w:rFonts w:cstheme="minorHAnsi"/>
                 <w:szCs w:val="20"/>
               </w:rPr>
-              <w:t>416_01</w:t>
+              <w:t>417_01</w:t>
             </w:r>
           </w:p>
         </w:tc>
@@ -23913,7 +23907,7 @@
                 <w:rFonts w:cstheme="minorHAnsi"/>
                 <w:szCs w:val="20"/>
               </w:rPr>
-              <w:t>416_02</w:t>
+              <w:t>418_01</w:t>
             </w:r>
           </w:p>
         </w:tc>
@@ -24007,7 +24001,7 @@
                 <w:rFonts w:cstheme="minorHAnsi"/>
                 <w:szCs w:val="20"/>
               </w:rPr>
-              <w:t>417_01</w:t>
+              <w:t>419_01</w:t>
             </w:r>
           </w:p>
         </w:tc>
@@ -24101,7 +24095,7 @@
                 <w:rFonts w:cstheme="minorHAnsi"/>
                 <w:szCs w:val="20"/>
               </w:rPr>
-              <w:t>418_01</w:t>
+              <w:t>420_01</w:t>
             </w:r>
           </w:p>
         </w:tc>
@@ -24195,7 +24189,7 @@
                 <w:rFonts w:cstheme="minorHAnsi"/>
                 <w:szCs w:val="20"/>
               </w:rPr>
-              <w:t>419_01</w:t>
+              <w:t>421_01</w:t>
             </w:r>
           </w:p>
         </w:tc>
@@ -24289,7 +24283,7 @@
                 <w:rFonts w:cstheme="minorHAnsi"/>
                 <w:szCs w:val="20"/>
               </w:rPr>
-              <w:t>420_01</w:t>
+              <w:t>421_02</w:t>
             </w:r>
           </w:p>
         </w:tc>
@@ -24383,7 +24377,7 @@
                 <w:rFonts w:cstheme="minorHAnsi"/>
                 <w:szCs w:val="20"/>
               </w:rPr>
-              <w:t>421_01</w:t>
+              <w:t>422_01</w:t>
             </w:r>
           </w:p>
         </w:tc>
@@ -24477,7 +24471,7 @@
                 <w:rFonts w:cstheme="minorHAnsi"/>
                 <w:szCs w:val="20"/>
               </w:rPr>
-              <w:t>421_02</w:t>
+              <w:t>424_01</w:t>
             </w:r>
           </w:p>
         </w:tc>
@@ -24571,7 +24565,7 @@
                 <w:rFonts w:cstheme="minorHAnsi"/>
                 <w:szCs w:val="20"/>
               </w:rPr>
-              <w:t>422_01</w:t>
+              <w:t>426_01</w:t>
             </w:r>
           </w:p>
         </w:tc>
@@ -24665,7 +24659,7 @@
                 <w:rFonts w:cstheme="minorHAnsi"/>
                 <w:szCs w:val="20"/>
               </w:rPr>
-              <w:t>424_01</w:t>
+              <w:t>427_01</w:t>
             </w:r>
           </w:p>
         </w:tc>
@@ -24759,7 +24753,7 @@
                 <w:rFonts w:cstheme="minorHAnsi"/>
                 <w:szCs w:val="20"/>
               </w:rPr>
-              <w:t>426_01</w:t>
+              <w:t>801_01</w:t>
             </w:r>
           </w:p>
         </w:tc>
@@ -24853,7 +24847,7 @@
                 <w:rFonts w:cstheme="minorHAnsi"/>
                 <w:szCs w:val="20"/>
               </w:rPr>
-              <w:t>427_01</w:t>
+              <w:t>801_02</w:t>
             </w:r>
           </w:p>
         </w:tc>
@@ -24947,7 +24941,7 @@
                 <w:rFonts w:cstheme="minorHAnsi"/>
                 <w:szCs w:val="20"/>
               </w:rPr>
-              <w:t>801_01</w:t>
+              <w:t>801_03</w:t>
             </w:r>
           </w:p>
         </w:tc>
@@ -25041,7 +25035,7 @@
                 <w:rFonts w:cstheme="minorHAnsi"/>
                 <w:szCs w:val="20"/>
               </w:rPr>
-              <w:t>801_02</w:t>
+              <w:t>801_04</w:t>
             </w:r>
           </w:p>
         </w:tc>
@@ -25135,7 +25129,7 @@
                 <w:rFonts w:cstheme="minorHAnsi"/>
                 <w:szCs w:val="20"/>
               </w:rPr>
-              <w:t>801_03</w:t>
+              <w:t>801_05</w:t>
             </w:r>
           </w:p>
         </w:tc>
@@ -25229,7 +25223,7 @@
                 <w:rFonts w:cstheme="minorHAnsi"/>
                 <w:szCs w:val="20"/>
               </w:rPr>
-              <w:t>801_04</w:t>
+              <w:t>801_06</w:t>
             </w:r>
           </w:p>
         </w:tc>
@@ -25316,14 +25310,7 @@
                 <w:rFonts w:cstheme="minorHAnsi"/>
                 <w:szCs w:val="20"/>
               </w:rPr>
-              <w:t>0</w:t>
-            </w:r>
-            <w:r>
-              <w:rPr>
-                <w:rFonts w:cstheme="minorHAnsi"/>
-                <w:szCs w:val="20"/>
-              </w:rPr>
-              <w:t>801_05</w:t>
+              <w:t>0801_07</w:t>
             </w:r>
           </w:p>
         </w:tc>
@@ -25410,14 +25397,7 @@
                 <w:rFonts w:cstheme="minorHAnsi"/>
                 <w:szCs w:val="20"/>
               </w:rPr>
-              <w:t>0</w:t>
-            </w:r>
-            <w:r>
-              <w:rPr>
-                <w:rFonts w:cstheme="minorHAnsi"/>
-                <w:szCs w:val="20"/>
-              </w:rPr>
-              <w:t>801_06</w:t>
+              <w:t>0801_08</w:t>
             </w:r>
           </w:p>
         </w:tc>
@@ -25504,7 +25484,7 @@
                 <w:rFonts w:cstheme="minorHAnsi"/>
                 <w:szCs w:val="20"/>
               </w:rPr>
-              <w:t>0801_07</w:t>
+              <w:t>0801_09</w:t>
             </w:r>
           </w:p>
         </w:tc>
@@ -25591,7 +25571,14 @@
                 <w:rFonts w:cstheme="minorHAnsi"/>
                 <w:szCs w:val="20"/>
               </w:rPr>
-              <w:t>0801_08</w:t>
+              <w:t>0</w:t>
+            </w:r>
+            <w:r>
+              <w:rPr>
+                <w:rFonts w:cstheme="minorHAnsi"/>
+                <w:szCs w:val="20"/>
+              </w:rPr>
+              <w:t>802_01</w:t>
             </w:r>
           </w:p>
         </w:tc>
@@ -25678,7 +25665,14 @@
                 <w:rFonts w:cstheme="minorHAnsi"/>
                 <w:szCs w:val="20"/>
               </w:rPr>
-              <w:t>0801_09</w:t>
+              <w:t>0</w:t>
+            </w:r>
+            <w:r>
+              <w:rPr>
+                <w:rFonts w:cstheme="minorHAnsi"/>
+                <w:szCs w:val="20"/>
+              </w:rPr>
+              <w:t>802_02</w:t>
             </w:r>
           </w:p>
         </w:tc>
@@ -25772,7 +25766,7 @@
                 <w:rFonts w:cstheme="minorHAnsi"/>
                 <w:szCs w:val="20"/>
               </w:rPr>
-              <w:t>802_01</w:t>
+              <w:t>802_03</w:t>
             </w:r>
           </w:p>
         </w:tc>
@@ -25853,194 +25847,6 @@
                 <w:szCs w:val="20"/>
               </w:rPr>
               <w:lastRenderedPageBreak/>
-              <w:t>N_SPX_</w:t>
-            </w:r>
-            <w:r>
-              <w:rPr>
-                <w:rFonts w:cstheme="minorHAnsi"/>
-                <w:szCs w:val="20"/>
-              </w:rPr>
-              <w:t>0</w:t>
-            </w:r>
-            <w:r>
-              <w:rPr>
-                <w:rFonts w:cstheme="minorHAnsi"/>
-                <w:szCs w:val="20"/>
-              </w:rPr>
-              <w:t>802_02</w:t>
-            </w:r>
-          </w:p>
-        </w:tc>
-        <w:tc>
-          <w:tcPr>
-            <w:tcW w:w="810" w:type="dxa"/>
-          </w:tcPr>
-          <w:p>
-            <w:pPr>
-              <w:jc w:val="center"/>
-              <w:rPr>
-                <w:rFonts w:cstheme="minorHAnsi"/>
-                <w:szCs w:val="20"/>
-              </w:rPr>
-            </w:pPr>
-          </w:p>
-        </w:tc>
-        <w:tc>
-          <w:tcPr>
-            <w:tcW w:w="810" w:type="dxa"/>
-          </w:tcPr>
-          <w:p>
-            <w:pPr>
-              <w:jc w:val="center"/>
-              <w:rPr>
-                <w:rFonts w:cstheme="minorHAnsi"/>
-                <w:szCs w:val="20"/>
-              </w:rPr>
-            </w:pPr>
-          </w:p>
-        </w:tc>
-        <w:tc>
-          <w:tcPr>
-            <w:tcW w:w="900" w:type="dxa"/>
-          </w:tcPr>
-          <w:p>
-            <w:pPr>
-              <w:jc w:val="center"/>
-              <w:rPr>
-                <w:rFonts w:cstheme="minorHAnsi"/>
-                <w:szCs w:val="20"/>
-              </w:rPr>
-            </w:pPr>
-          </w:p>
-        </w:tc>
-        <w:tc>
-          <w:tcPr>
-            <w:tcW w:w="7650" w:type="dxa"/>
-          </w:tcPr>
-          <w:p>
-            <w:pPr>
-              <w:jc w:val="center"/>
-              <w:rPr>
-                <w:rFonts w:cstheme="minorHAnsi"/>
-                <w:szCs w:val="20"/>
-              </w:rPr>
-            </w:pPr>
-          </w:p>
-        </w:tc>
-      </w:tr>
-      <w:tr>
-        <w:tc>
-          <w:tcPr>
-            <w:tcW w:w="1908" w:type="dxa"/>
-          </w:tcPr>
-          <w:p>
-            <w:pPr>
-              <w:jc w:val="center"/>
-              <w:rPr>
-                <w:rFonts w:cstheme="minorHAnsi"/>
-                <w:szCs w:val="20"/>
-              </w:rPr>
-            </w:pPr>
-            <w:r>
-              <w:rPr>
-                <w:rFonts w:ascii="Verdana" w:hAnsi="Verdana" w:cstheme="minorHAnsi"/>
-                <w:sz w:val="20"/>
-                <w:szCs w:val="20"/>
-              </w:rPr>
-              <w:t>N_SPX_</w:t>
-            </w:r>
-            <w:r>
-              <w:rPr>
-                <w:rFonts w:cstheme="minorHAnsi"/>
-                <w:szCs w:val="20"/>
-              </w:rPr>
-              <w:t>0</w:t>
-            </w:r>
-            <w:r>
-              <w:rPr>
-                <w:rFonts w:cstheme="minorHAnsi"/>
-                <w:szCs w:val="20"/>
-              </w:rPr>
-              <w:t>802_03</w:t>
-            </w:r>
-          </w:p>
-        </w:tc>
-        <w:tc>
-          <w:tcPr>
-            <w:tcW w:w="810" w:type="dxa"/>
-          </w:tcPr>
-          <w:p>
-            <w:pPr>
-              <w:jc w:val="center"/>
-              <w:rPr>
-                <w:rFonts w:cstheme="minorHAnsi"/>
-                <w:szCs w:val="20"/>
-              </w:rPr>
-            </w:pPr>
-          </w:p>
-        </w:tc>
-        <w:tc>
-          <w:tcPr>
-            <w:tcW w:w="810" w:type="dxa"/>
-          </w:tcPr>
-          <w:p>
-            <w:pPr>
-              <w:jc w:val="center"/>
-              <w:rPr>
-                <w:rFonts w:cstheme="minorHAnsi"/>
-                <w:szCs w:val="20"/>
-              </w:rPr>
-            </w:pPr>
-          </w:p>
-        </w:tc>
-        <w:tc>
-          <w:tcPr>
-            <w:tcW w:w="900" w:type="dxa"/>
-          </w:tcPr>
-          <w:p>
-            <w:pPr>
-              <w:jc w:val="center"/>
-              <w:rPr>
-                <w:rFonts w:cstheme="minorHAnsi"/>
-                <w:szCs w:val="20"/>
-              </w:rPr>
-            </w:pPr>
-          </w:p>
-        </w:tc>
-        <w:tc>
-          <w:tcPr>
-            <w:tcW w:w="7650" w:type="dxa"/>
-          </w:tcPr>
-          <w:p>
-            <w:pPr>
-              <w:jc w:val="center"/>
-              <w:rPr>
-                <w:rFonts w:cstheme="minorHAnsi"/>
-                <w:szCs w:val="20"/>
-              </w:rPr>
-            </w:pPr>
-          </w:p>
-        </w:tc>
-      </w:tr>
-      <w:tr>
-        <w:tc>
-          <w:tcPr>
-            <w:tcW w:w="1908" w:type="dxa"/>
-          </w:tcPr>
-          <w:p>
-            <w:pPr>
-              <w:jc w:val="center"/>
-              <w:rPr>
-                <w:rFonts w:cstheme="minorHAnsi"/>
-                <w:szCs w:val="20"/>
-              </w:rPr>
-            </w:pPr>
-            <w:r>
-              <w:rPr>
-                <w:rFonts w:ascii="Verdana" w:hAnsi="Verdana" w:cstheme="minorHAnsi"/>
-                <w:sz w:val="20"/>
-                <w:szCs w:val="20"/>
-              </w:rPr>
               <w:t>N_SPX_</w:t>
             </w:r>
             <w:r>

</xml_diff>